<commit_message>
Clean up code and update plots
</commit_message>
<xml_diff>
--- a/doc/Cover_Letter.docx
+++ b/doc/Cover_Letter.docx
@@ -29,7 +29,7 @@
           <w:rFonts w:cs="Calibri"/>
           <w:color w:val="000000"/>
         </w:rPr>
-        <w:t>The University of British Columbia</w:t>
+        <w:t>University of British Columbia</w:t>
       </w:r>
       <w:r>
         <w:rPr>
@@ -86,7 +86,31 @@
         <w:rPr>
           <w:rFonts w:cs="Calibri"/>
         </w:rPr>
-        <w:t>July 3, 2023</w:t>
+        <w:t>September</w:t>
+      </w:r>
+      <w:r>
+        <w:rPr>
+          <w:rFonts w:cs="Calibri"/>
+        </w:rPr>
+        <w:t xml:space="preserve"> </w:t>
+      </w:r>
+      <w:r>
+        <w:rPr>
+          <w:rFonts w:cs="Calibri"/>
+        </w:rPr>
+        <w:t>2</w:t>
+      </w:r>
+      <w:r>
+        <w:rPr>
+          <w:rFonts w:cs="Calibri"/>
+        </w:rPr>
+        <w:t>9</w:t>
+      </w:r>
+      <w:r>
+        <w:rPr>
+          <w:rFonts w:cs="Calibri"/>
+        </w:rPr>
+        <w:t>, 2023</w:t>
       </w:r>
     </w:p>
     <w:p>
@@ -465,18 +489,60 @@
         </w:rPr>
         <w:t>.</w:t>
       </w:r>
-    </w:p>
-    <w:p>
-      <w:pPr>
-        <w:rPr>
-          <w:rFonts w:cs="Calibri"/>
-        </w:rPr>
-      </w:pPr>
+      <w:r>
+        <w:rPr>
+          <w:rFonts w:cs="Calibri"/>
+        </w:rPr>
+        <w:t xml:space="preserve"> </w:t>
+      </w:r>
+    </w:p>
+    <w:p>
+      <w:pPr>
+        <w:rPr>
+          <w:rFonts w:cs="Calibri"/>
+        </w:rPr>
+      </w:pPr>
+      <w:r>
+        <w:rPr>
+          <w:rFonts w:cs="Calibri"/>
+        </w:rPr>
+        <w:t xml:space="preserve">We have attached a list of associate editors and </w:t>
+      </w:r>
+      <w:r>
+        <w:rPr>
+          <w:rFonts w:cs="Calibri"/>
+        </w:rPr>
+        <w:t xml:space="preserve">potential </w:t>
+      </w:r>
+      <w:r>
+        <w:rPr>
+          <w:rFonts w:cs="Calibri"/>
+        </w:rPr>
+        <w:t xml:space="preserve">reviewers </w:t>
+      </w:r>
+      <w:r>
+        <w:rPr>
+          <w:rFonts w:cs="Calibri"/>
+        </w:rPr>
+        <w:t>that could be</w:t>
+      </w:r>
+      <w:r>
+        <w:rPr>
+          <w:rFonts w:cs="Calibri"/>
+        </w:rPr>
+        <w:t xml:space="preserve"> good candidates for our manuscript. </w:t>
+      </w:r>
       <w:r>
         <w:rPr>
           <w:rFonts w:cs="Calibri"/>
         </w:rPr>
         <w:t>The research presented in this paper has not been previously published and is not under consideration by any other journal. All authors have reviewed the manuscript and consent to its submission to the Journal of Computational and Graphical Statistics. We declare no competing interests.</w:t>
+      </w:r>
+      <w:r>
+        <w:rPr>
+          <w:rFonts w:cs="Calibri"/>
+        </w:rPr>
+        <w:t xml:space="preserve"> </w:t>
       </w:r>
     </w:p>
     <w:p>
@@ -535,6 +601,1013 @@
           <w:color w:val="000000"/>
         </w:rPr>
         <w:t>Evan Sidrow</w:t>
+      </w:r>
+    </w:p>
+    <w:p>
+      <w:pPr>
+        <w:rPr>
+          <w:rFonts w:cs="Calibri"/>
+          <w:color w:val="000000"/>
+        </w:rPr>
+      </w:pPr>
+      <w:r>
+        <w:rPr>
+          <w:rFonts w:cs="Calibri"/>
+          <w:color w:val="000000"/>
+        </w:rPr>
+        <w:lastRenderedPageBreak/>
+        <w:t xml:space="preserve">The following </w:t>
+      </w:r>
+      <w:r>
+        <w:rPr>
+          <w:rFonts w:cs="Calibri"/>
+          <w:b/>
+          <w:bCs/>
+          <w:color w:val="000000"/>
+        </w:rPr>
+        <w:t>associate editors</w:t>
+      </w:r>
+      <w:r>
+        <w:rPr>
+          <w:rFonts w:cs="Calibri"/>
+          <w:color w:val="000000"/>
+        </w:rPr>
+        <w:t xml:space="preserve"> have broad interest in optimization for statistical models:</w:t>
+      </w:r>
+    </w:p>
+    <w:p>
+      <w:pPr>
+        <w:rPr>
+          <w:rFonts w:cs="Calibri"/>
+          <w:color w:val="000000"/>
+        </w:rPr>
+      </w:pPr>
+      <w:r>
+        <w:rPr>
+          <w:rFonts w:cs="Calibri"/>
+          <w:color w:val="000000"/>
+        </w:rPr>
+        <w:t xml:space="preserve">Murat </w:t>
+      </w:r>
+      <w:proofErr w:type="spellStart"/>
+      <w:r>
+        <w:rPr>
+          <w:rFonts w:cs="Calibri"/>
+          <w:color w:val="000000"/>
+        </w:rPr>
+        <w:t>Erdogdu</w:t>
+      </w:r>
+      <w:proofErr w:type="spellEnd"/>
+      <w:r>
+        <w:rPr>
+          <w:rFonts w:cs="Calibri"/>
+          <w:color w:val="000000"/>
+        </w:rPr>
+        <w:t xml:space="preserve"> (</w:t>
+      </w:r>
+      <w:hyperlink r:id="rId7" w:history="1">
+        <w:r>
+          <w:rPr>
+            <w:rStyle w:val="Hyperlink"/>
+            <w:rFonts w:cs="Calibri"/>
+          </w:rPr>
+          <w:t>erdogdu@cs.toronto.edu</w:t>
+        </w:r>
+      </w:hyperlink>
+      <w:r>
+        <w:rPr>
+          <w:rFonts w:cs="Calibri"/>
+          <w:color w:val="000000"/>
+        </w:rPr>
+        <w:t xml:space="preserve"> -</w:t>
+      </w:r>
+      <w:r>
+        <w:rPr>
+          <w:rFonts w:cs="Calibri"/>
+          <w:color w:val="000000"/>
+        </w:rPr>
+        <w:t xml:space="preserve"> </w:t>
+      </w:r>
+      <w:r>
+        <w:rPr>
+          <w:rFonts w:cs="Calibri"/>
+          <w:color w:val="000000"/>
+        </w:rPr>
+        <w:t>https://www.cs.toronto.edu/~erdogdu/</w:t>
+      </w:r>
+      <w:r>
+        <w:rPr>
+          <w:rFonts w:cs="Calibri"/>
+          <w:color w:val="000000"/>
+        </w:rPr>
+        <w:t>)</w:t>
+      </w:r>
+    </w:p>
+    <w:p>
+      <w:pPr>
+        <w:rPr>
+          <w:rFonts w:cs="Calibri"/>
+          <w:color w:val="000000"/>
+        </w:rPr>
+      </w:pPr>
+      <w:r>
+        <w:rPr>
+          <w:rFonts w:cs="Calibri"/>
+          <w:color w:val="000000"/>
+        </w:rPr>
+        <w:t xml:space="preserve">Zaid </w:t>
+      </w:r>
+      <w:proofErr w:type="spellStart"/>
+      <w:r>
+        <w:rPr>
+          <w:rFonts w:cs="Calibri"/>
+          <w:color w:val="000000"/>
+        </w:rPr>
+        <w:t>Harchaoui</w:t>
+      </w:r>
+      <w:proofErr w:type="spellEnd"/>
+      <w:r>
+        <w:rPr>
+          <w:rFonts w:cs="Calibri"/>
+          <w:color w:val="000000"/>
+        </w:rPr>
+        <w:t xml:space="preserve"> (</w:t>
+      </w:r>
+      <w:hyperlink r:id="rId8" w:history="1">
+        <w:r>
+          <w:rPr>
+            <w:rStyle w:val="Hyperlink"/>
+            <w:rFonts w:cs="Calibri"/>
+            <w:shd w:val="clear" w:color="auto" w:fill="FFFFFF"/>
+          </w:rPr>
+          <w:t>zaid</w:t>
+        </w:r>
+        <w:r>
+          <w:rPr>
+            <w:rStyle w:val="Hyperlink"/>
+            <w:rFonts w:cs="Calibri"/>
+            <w:shd w:val="clear" w:color="auto" w:fill="FFFFFF"/>
+          </w:rPr>
+          <w:t>@</w:t>
+        </w:r>
+        <w:r>
+          <w:rPr>
+            <w:rStyle w:val="Hyperlink"/>
+            <w:rFonts w:cs="Calibri"/>
+            <w:shd w:val="clear" w:color="auto" w:fill="FFFFFF"/>
+          </w:rPr>
+          <w:t>uw</w:t>
+        </w:r>
+        <w:r>
+          <w:rPr>
+            <w:rStyle w:val="Hyperlink"/>
+            <w:rFonts w:cs="Calibri"/>
+            <w:shd w:val="clear" w:color="auto" w:fill="FFFFFF"/>
+          </w:rPr>
+          <w:t>.</w:t>
+        </w:r>
+        <w:r>
+          <w:rPr>
+            <w:rStyle w:val="Hyperlink"/>
+            <w:rFonts w:cs="Calibri"/>
+            <w:shd w:val="clear" w:color="auto" w:fill="FFFFFF"/>
+          </w:rPr>
+          <w:t>edu</w:t>
+        </w:r>
+      </w:hyperlink>
+      <w:r>
+        <w:rPr>
+          <w:rFonts w:cs="Calibri"/>
+          <w:color w:val="000000"/>
+        </w:rPr>
+        <w:t xml:space="preserve"> -</w:t>
+      </w:r>
+      <w:r>
+        <w:rPr>
+          <w:rFonts w:cs="Calibri"/>
+          <w:color w:val="000000"/>
+        </w:rPr>
+        <w:t xml:space="preserve"> </w:t>
+      </w:r>
+      <w:r>
+        <w:rPr>
+          <w:rFonts w:cs="Calibri"/>
+          <w:color w:val="000000"/>
+        </w:rPr>
+        <w:t>https://faculty.washington.edu/zaid/</w:t>
+      </w:r>
+      <w:r>
+        <w:rPr>
+          <w:rFonts w:cs="Calibri"/>
+          <w:color w:val="000000"/>
+        </w:rPr>
+        <w:t>)</w:t>
+      </w:r>
+    </w:p>
+    <w:p>
+      <w:pPr>
+        <w:rPr>
+          <w:rFonts w:cs="Calibri"/>
+          <w:color w:val="000000"/>
+        </w:rPr>
+      </w:pPr>
+      <w:proofErr w:type="spellStart"/>
+      <w:r>
+        <w:rPr>
+          <w:rFonts w:cs="Calibri"/>
+          <w:color w:val="000000"/>
+        </w:rPr>
+        <w:t>M</w:t>
+      </w:r>
+      <w:r>
+        <w:rPr>
+          <w:rFonts w:cs="Calibri"/>
+          <w:color w:val="000000"/>
+        </w:rPr>
+        <w:t>laden</w:t>
+      </w:r>
+      <w:proofErr w:type="spellEnd"/>
+      <w:r>
+        <w:rPr>
+          <w:rFonts w:cs="Calibri"/>
+          <w:color w:val="000000"/>
+        </w:rPr>
+        <w:t xml:space="preserve"> </w:t>
+      </w:r>
+      <w:r>
+        <w:rPr>
+          <w:rFonts w:cs="Calibri"/>
+          <w:color w:val="000000"/>
+        </w:rPr>
+        <w:t>K</w:t>
+      </w:r>
+      <w:r>
+        <w:rPr>
+          <w:rFonts w:cs="Calibri"/>
+          <w:color w:val="000000"/>
+        </w:rPr>
+        <w:t>olar (</w:t>
+      </w:r>
+      <w:hyperlink r:id="rId9" w:history="1">
+        <w:r>
+          <w:rPr>
+            <w:rStyle w:val="Hyperlink"/>
+            <w:rFonts w:cs="Calibri"/>
+          </w:rPr>
+          <w:t>Mladen.Kolar@ChicagoBooth.edu</w:t>
+        </w:r>
+      </w:hyperlink>
+      <w:r>
+        <w:rPr>
+          <w:rFonts w:cs="Calibri"/>
+          <w:color w:val="000000"/>
+        </w:rPr>
+        <w:t xml:space="preserve"> -</w:t>
+      </w:r>
+      <w:r>
+        <w:rPr>
+          <w:rFonts w:cs="Calibri"/>
+          <w:color w:val="000000"/>
+        </w:rPr>
+        <w:t xml:space="preserve"> </w:t>
+      </w:r>
+      <w:r>
+        <w:rPr>
+          <w:rFonts w:cs="Calibri"/>
+          <w:color w:val="000000"/>
+        </w:rPr>
+        <w:t>https://mkolar.coffeejunkies.org/</w:t>
+      </w:r>
+      <w:r>
+        <w:rPr>
+          <w:rFonts w:cs="Calibri"/>
+          <w:color w:val="000000"/>
+        </w:rPr>
+        <w:t>)</w:t>
+      </w:r>
+    </w:p>
+    <w:p>
+      <w:pPr>
+        <w:rPr>
+          <w:rFonts w:cs="Calibri"/>
+          <w:color w:val="000000"/>
+        </w:rPr>
+      </w:pPr>
+      <w:proofErr w:type="spellStart"/>
+      <w:r>
+        <w:rPr>
+          <w:rFonts w:cs="Calibri"/>
+          <w:color w:val="000000"/>
+        </w:rPr>
+        <w:t>Joong</w:t>
+      </w:r>
+      <w:proofErr w:type="spellEnd"/>
+      <w:r>
+        <w:rPr>
+          <w:rFonts w:cs="Calibri"/>
+          <w:color w:val="000000"/>
+        </w:rPr>
+        <w:t>-Ho Won</w:t>
+      </w:r>
+      <w:r>
+        <w:rPr>
+          <w:rFonts w:cs="Calibri"/>
+          <w:color w:val="000000"/>
+        </w:rPr>
+        <w:t xml:space="preserve"> (</w:t>
+      </w:r>
+      <w:hyperlink r:id="rId10" w:history="1">
+        <w:r>
+          <w:rPr>
+            <w:rStyle w:val="Hyperlink"/>
+            <w:rFonts w:cs="Calibri"/>
+          </w:rPr>
+          <w:t>wonj@stats.snu.ac.kr</w:t>
+        </w:r>
+      </w:hyperlink>
+      <w:r>
+        <w:rPr>
+          <w:rFonts w:cs="Calibri"/>
+          <w:color w:val="000000"/>
+        </w:rPr>
+        <w:t xml:space="preserve"> -</w:t>
+      </w:r>
+      <w:r>
+        <w:rPr>
+          <w:rFonts w:cs="Calibri"/>
+          <w:color w:val="000000"/>
+        </w:rPr>
+        <w:t xml:space="preserve"> </w:t>
+      </w:r>
+      <w:r>
+        <w:rPr>
+          <w:rFonts w:cs="Calibri"/>
+          <w:color w:val="000000"/>
+        </w:rPr>
+        <w:t>https://won-j.github.io/</w:t>
+      </w:r>
+      <w:r>
+        <w:rPr>
+          <w:rFonts w:cs="Calibri"/>
+          <w:color w:val="000000"/>
+        </w:rPr>
+        <w:t>)</w:t>
+      </w:r>
+    </w:p>
+    <w:p>
+      <w:pPr>
+        <w:rPr>
+          <w:rFonts w:cs="Calibri"/>
+          <w:color w:val="000000"/>
+        </w:rPr>
+      </w:pPr>
+      <w:r>
+        <w:rPr>
+          <w:rFonts w:cs="Calibri"/>
+          <w:color w:val="000000"/>
+        </w:rPr>
+        <w:t>Hua Zhou</w:t>
+      </w:r>
+      <w:r>
+        <w:rPr>
+          <w:rFonts w:cs="Calibri"/>
+          <w:color w:val="000000"/>
+        </w:rPr>
+        <w:t xml:space="preserve"> (</w:t>
+      </w:r>
+      <w:hyperlink r:id="rId11" w:history="1">
+        <w:r>
+          <w:rPr>
+            <w:rStyle w:val="Hyperlink"/>
+            <w:rFonts w:cs="Calibri"/>
+          </w:rPr>
+          <w:t>huazhou@ucla.edu</w:t>
+        </w:r>
+      </w:hyperlink>
+      <w:r>
+        <w:rPr>
+          <w:rFonts w:cs="Calibri"/>
+          <w:color w:val="000000"/>
+        </w:rPr>
+        <w:t xml:space="preserve"> -</w:t>
+      </w:r>
+      <w:r>
+        <w:rPr>
+          <w:rFonts w:cs="Calibri"/>
+          <w:color w:val="000000"/>
+        </w:rPr>
+        <w:t xml:space="preserve"> </w:t>
+      </w:r>
+      <w:r>
+        <w:rPr>
+          <w:rFonts w:cs="Calibri"/>
+          <w:color w:val="000000"/>
+        </w:rPr>
+        <w:t>https://hua-zhou.github.io/</w:t>
+      </w:r>
+      <w:r>
+        <w:rPr>
+          <w:rFonts w:cs="Calibri"/>
+          <w:color w:val="000000"/>
+        </w:rPr>
+        <w:t>)</w:t>
+      </w:r>
+    </w:p>
+    <w:p>
+      <w:pPr>
+        <w:rPr>
+          <w:rFonts w:cs="Calibri"/>
+          <w:color w:val="000000"/>
+        </w:rPr>
+      </w:pPr>
+    </w:p>
+    <w:p>
+      <w:pPr>
+        <w:rPr>
+          <w:rFonts w:cs="Calibri"/>
+          <w:color w:val="000000"/>
+        </w:rPr>
+      </w:pPr>
+      <w:r>
+        <w:rPr>
+          <w:rFonts w:cs="Calibri"/>
+          <w:color w:val="000000"/>
+        </w:rPr>
+        <w:t xml:space="preserve">The following </w:t>
+      </w:r>
+      <w:r>
+        <w:rPr>
+          <w:rFonts w:cs="Calibri"/>
+          <w:b/>
+          <w:bCs/>
+          <w:color w:val="000000"/>
+        </w:rPr>
+        <w:t xml:space="preserve">potential </w:t>
+      </w:r>
+      <w:r>
+        <w:rPr>
+          <w:rFonts w:cs="Calibri"/>
+          <w:b/>
+          <w:bCs/>
+          <w:color w:val="000000"/>
+        </w:rPr>
+        <w:t>reviewers</w:t>
+      </w:r>
+      <w:r>
+        <w:rPr>
+          <w:rFonts w:cs="Calibri"/>
+          <w:color w:val="000000"/>
+        </w:rPr>
+        <w:t xml:space="preserve"> have </w:t>
+      </w:r>
+      <w:r>
+        <w:rPr>
+          <w:rFonts w:cs="Calibri"/>
+          <w:color w:val="000000"/>
+        </w:rPr>
+        <w:t>broad interest in probabilistic inference for time series data:</w:t>
+      </w:r>
+    </w:p>
+    <w:p>
+      <w:pPr>
+        <w:rPr>
+          <w:rFonts w:cs="Calibri"/>
+          <w:color w:val="000000"/>
+        </w:rPr>
+      </w:pPr>
+      <w:r>
+        <w:rPr>
+          <w:rFonts w:cs="Calibri"/>
+          <w:color w:val="000000"/>
+        </w:rPr>
+        <w:t xml:space="preserve">Francesca Romana </w:t>
+      </w:r>
+      <w:proofErr w:type="spellStart"/>
+      <w:r>
+        <w:rPr>
+          <w:rFonts w:cs="Calibri"/>
+          <w:color w:val="000000"/>
+        </w:rPr>
+        <w:t>Crucinio</w:t>
+      </w:r>
+      <w:proofErr w:type="spellEnd"/>
+      <w:r>
+        <w:rPr>
+          <w:rFonts w:cs="Calibri"/>
+          <w:color w:val="000000"/>
+        </w:rPr>
+        <w:t xml:space="preserve"> (</w:t>
+      </w:r>
+      <w:hyperlink r:id="rId12" w:history="1">
+        <w:r>
+          <w:rPr>
+            <w:rStyle w:val="Hyperlink"/>
+            <w:rFonts w:cs="Calibri"/>
+          </w:rPr>
+          <w:t>Francesca.</w:t>
+        </w:r>
+        <w:r>
+          <w:rPr>
+            <w:rStyle w:val="Hyperlink"/>
+            <w:rFonts w:cs="Calibri"/>
+          </w:rPr>
+          <w:t>crucinio</w:t>
+        </w:r>
+        <w:r>
+          <w:rPr>
+            <w:rStyle w:val="Hyperlink"/>
+            <w:rFonts w:cs="Calibri"/>
+          </w:rPr>
+          <w:t>@</w:t>
+        </w:r>
+        <w:r>
+          <w:rPr>
+            <w:rStyle w:val="Hyperlink"/>
+            <w:rFonts w:cs="Calibri"/>
+          </w:rPr>
+          <w:t>ensae.fr</w:t>
+        </w:r>
+      </w:hyperlink>
+      <w:r>
+        <w:rPr>
+          <w:rFonts w:cs="Calibri"/>
+          <w:color w:val="000000"/>
+        </w:rPr>
+        <w:t xml:space="preserve"> -</w:t>
+      </w:r>
+      <w:r>
+        <w:rPr>
+          <w:rFonts w:cs="Calibri"/>
+          <w:color w:val="000000"/>
+        </w:rPr>
+        <w:t xml:space="preserve"> </w:t>
+      </w:r>
+      <w:r>
+        <w:rPr>
+          <w:rFonts w:cs="Calibri"/>
+          <w:color w:val="000000"/>
+        </w:rPr>
+        <w:t>https://francescacrucinio.github.io</w:t>
+      </w:r>
+      <w:r>
+        <w:rPr>
+          <w:rFonts w:cs="Calibri"/>
+          <w:color w:val="000000"/>
+        </w:rPr>
+        <w:t>)</w:t>
+      </w:r>
+    </w:p>
+    <w:p>
+      <w:pPr>
+        <w:rPr>
+          <w:rFonts w:cs="Calibri"/>
+          <w:color w:val="000000"/>
+        </w:rPr>
+      </w:pPr>
+      <w:r>
+        <w:rPr>
+          <w:rFonts w:cs="Calibri"/>
+          <w:color w:val="000000"/>
+        </w:rPr>
+        <w:t xml:space="preserve">Christian A. </w:t>
+      </w:r>
+      <w:proofErr w:type="spellStart"/>
+      <w:r>
+        <w:rPr>
+          <w:rFonts w:cs="Calibri"/>
+          <w:color w:val="000000"/>
+        </w:rPr>
+        <w:t>Naesseth</w:t>
+      </w:r>
+      <w:proofErr w:type="spellEnd"/>
+      <w:r>
+        <w:rPr>
+          <w:rFonts w:cs="Calibri"/>
+          <w:color w:val="000000"/>
+        </w:rPr>
+        <w:t xml:space="preserve"> </w:t>
+      </w:r>
+      <w:r>
+        <w:rPr>
+          <w:rFonts w:cs="Calibri"/>
+          <w:color w:val="000000"/>
+        </w:rPr>
+        <w:t>(</w:t>
+      </w:r>
+      <w:hyperlink r:id="rId13" w:history="1">
+        <w:r>
+          <w:rPr>
+            <w:rStyle w:val="Hyperlink"/>
+            <w:rFonts w:cs="Calibri"/>
+          </w:rPr>
+          <w:t>c.a.naesseth@uva.nl</w:t>
+        </w:r>
+      </w:hyperlink>
+      <w:r>
+        <w:rPr>
+          <w:rFonts w:cs="Calibri"/>
+          <w:color w:val="000000"/>
+        </w:rPr>
+        <w:t xml:space="preserve"> -</w:t>
+      </w:r>
+      <w:r>
+        <w:rPr>
+          <w:rFonts w:cs="Calibri"/>
+          <w:color w:val="000000"/>
+        </w:rPr>
+        <w:t xml:space="preserve"> </w:t>
+      </w:r>
+      <w:r>
+        <w:t>https://naesseth.github.io</w:t>
+      </w:r>
+      <w:r>
+        <w:t>)</w:t>
+      </w:r>
+    </w:p>
+    <w:p>
+      <w:pPr>
+        <w:rPr>
+          <w:rFonts w:cs="Calibri"/>
+          <w:color w:val="000000"/>
+        </w:rPr>
+      </w:pPr>
+      <w:r>
+        <w:rPr>
+          <w:rFonts w:cs="Calibri"/>
+          <w:color w:val="000000"/>
+        </w:rPr>
+        <w:t xml:space="preserve">Johan </w:t>
+      </w:r>
+      <w:proofErr w:type="spellStart"/>
+      <w:r>
+        <w:rPr>
+          <w:rFonts w:cs="Calibri"/>
+          <w:color w:val="000000"/>
+        </w:rPr>
+        <w:t>Alenlöv</w:t>
+      </w:r>
+      <w:proofErr w:type="spellEnd"/>
+      <w:r>
+        <w:rPr>
+          <w:rFonts w:cs="Calibri"/>
+          <w:color w:val="000000"/>
+        </w:rPr>
+        <w:t xml:space="preserve"> (</w:t>
+      </w:r>
+      <w:hyperlink r:id="rId14" w:history="1">
+        <w:r>
+          <w:rPr>
+            <w:rStyle w:val="Hyperlink"/>
+            <w:rFonts w:cs="Calibri"/>
+          </w:rPr>
+          <w:t>johan.alenlov@liu.se</w:t>
+        </w:r>
+      </w:hyperlink>
+      <w:r>
+        <w:rPr>
+          <w:rFonts w:cs="Calibri"/>
+          <w:color w:val="000000"/>
+        </w:rPr>
+        <w:t xml:space="preserve"> -</w:t>
+      </w:r>
+      <w:r>
+        <w:rPr>
+          <w:rFonts w:cs="Calibri"/>
+          <w:color w:val="000000"/>
+        </w:rPr>
+        <w:t xml:space="preserve"> </w:t>
+      </w:r>
+      <w:r>
+        <w:rPr>
+          <w:rFonts w:cs="Calibri"/>
+          <w:color w:val="000000"/>
+        </w:rPr>
+        <w:t>https://liu.se/en/employee/johal95</w:t>
+      </w:r>
+      <w:r>
+        <w:rPr>
+          <w:rFonts w:cs="Calibri"/>
+          <w:color w:val="000000"/>
+        </w:rPr>
+        <w:t xml:space="preserve">) </w:t>
+      </w:r>
+    </w:p>
+    <w:p>
+      <w:pPr>
+        <w:rPr>
+          <w:rFonts w:cs="Calibri"/>
+          <w:color w:val="000000"/>
+        </w:rPr>
+      </w:pPr>
+    </w:p>
+    <w:p>
+      <w:pPr>
+        <w:rPr>
+          <w:rFonts w:cs="Calibri"/>
+          <w:color w:val="000000"/>
+        </w:rPr>
+      </w:pPr>
+      <w:r>
+        <w:rPr>
+          <w:rFonts w:cs="Calibri"/>
+          <w:color w:val="000000"/>
+        </w:rPr>
+        <w:t xml:space="preserve">The following </w:t>
+      </w:r>
+      <w:r>
+        <w:rPr>
+          <w:rFonts w:cs="Calibri"/>
+          <w:b/>
+          <w:bCs/>
+          <w:color w:val="000000"/>
+        </w:rPr>
+        <w:t xml:space="preserve">potential </w:t>
+      </w:r>
+      <w:r>
+        <w:rPr>
+          <w:rFonts w:cs="Calibri"/>
+          <w:b/>
+          <w:bCs/>
+          <w:color w:val="000000"/>
+        </w:rPr>
+        <w:t>reviewers</w:t>
+      </w:r>
+      <w:r>
+        <w:rPr>
+          <w:rFonts w:cs="Calibri"/>
+          <w:color w:val="000000"/>
+        </w:rPr>
+        <w:t xml:space="preserve"> have </w:t>
+      </w:r>
+      <w:r>
+        <w:rPr>
+          <w:rFonts w:cs="Calibri"/>
+          <w:color w:val="000000"/>
+        </w:rPr>
+        <w:t xml:space="preserve">broad interest </w:t>
+      </w:r>
+      <w:r>
+        <w:rPr>
+          <w:rFonts w:cs="Calibri"/>
+          <w:color w:val="000000"/>
+        </w:rPr>
+        <w:t>in computational methods for statistical ecology:</w:t>
+      </w:r>
+    </w:p>
+    <w:p>
+      <w:pPr>
+        <w:rPr>
+          <w:rFonts w:cs="Calibri"/>
+          <w:color w:val="000000"/>
+        </w:rPr>
+      </w:pPr>
+      <w:r>
+        <w:rPr>
+          <w:rFonts w:cs="Calibri"/>
+          <w:color w:val="000000"/>
+        </w:rPr>
+        <w:t>Brett McClintock (</w:t>
+      </w:r>
+      <w:hyperlink r:id="rId15" w:history="1">
+        <w:r>
+          <w:rPr>
+            <w:rStyle w:val="Hyperlink"/>
+            <w:rFonts w:cs="Calibri"/>
+          </w:rPr>
+          <w:t>brett.mcclintock@noaa.gov</w:t>
+        </w:r>
+      </w:hyperlink>
+      <w:r>
+        <w:rPr>
+          <w:rFonts w:cs="Calibri"/>
+          <w:color w:val="000000"/>
+        </w:rPr>
+        <w:t xml:space="preserve"> -</w:t>
+      </w:r>
+      <w:r>
+        <w:rPr>
+          <w:rFonts w:cs="Calibri"/>
+          <w:color w:val="000000"/>
+        </w:rPr>
+        <w:t xml:space="preserve"> </w:t>
+      </w:r>
+      <w:r>
+        <w:rPr>
+          <w:rFonts w:cs="Calibri"/>
+          <w:color w:val="000000"/>
+        </w:rPr>
+        <w:t>https://scholar.google.com/citations?user=kvgWLmAAAAAJ&amp;hl=en</w:t>
+      </w:r>
+      <w:r>
+        <w:rPr>
+          <w:rFonts w:cs="Calibri"/>
+          <w:color w:val="000000"/>
+        </w:rPr>
+        <w:t>)</w:t>
+      </w:r>
+    </w:p>
+    <w:p>
+      <w:pPr>
+        <w:rPr>
+          <w:rFonts w:cs="Calibri"/>
+          <w:color w:val="000000"/>
+        </w:rPr>
+      </w:pPr>
+      <w:proofErr w:type="spellStart"/>
+      <w:r>
+        <w:rPr>
+          <w:rFonts w:cs="Calibri"/>
+          <w:color w:val="000000"/>
+        </w:rPr>
+        <w:t>Théo</w:t>
+      </w:r>
+      <w:proofErr w:type="spellEnd"/>
+      <w:r>
+        <w:rPr>
+          <w:rFonts w:cs="Calibri"/>
+          <w:color w:val="000000"/>
+        </w:rPr>
+        <w:t xml:space="preserve"> </w:t>
+      </w:r>
+      <w:proofErr w:type="spellStart"/>
+      <w:r>
+        <w:rPr>
+          <w:rFonts w:cs="Calibri"/>
+          <w:color w:val="000000"/>
+        </w:rPr>
+        <w:t>Michelot</w:t>
+      </w:r>
+      <w:proofErr w:type="spellEnd"/>
+      <w:r>
+        <w:rPr>
+          <w:rFonts w:cs="Calibri"/>
+          <w:color w:val="000000"/>
+        </w:rPr>
+        <w:t xml:space="preserve"> </w:t>
+      </w:r>
+      <w:r>
+        <w:rPr>
+          <w:rFonts w:cs="Calibri"/>
+          <w:color w:val="000000"/>
+        </w:rPr>
+        <w:t>(</w:t>
+      </w:r>
+      <w:hyperlink r:id="rId16" w:history="1">
+        <w:r>
+          <w:rPr>
+            <w:rStyle w:val="Hyperlink"/>
+            <w:rFonts w:cs="Calibri"/>
+          </w:rPr>
+          <w:t>Theo.Michelot@dal.ca</w:t>
+        </w:r>
+      </w:hyperlink>
+      <w:r>
+        <w:rPr>
+          <w:rFonts w:cs="Calibri"/>
+          <w:color w:val="000000"/>
+        </w:rPr>
+        <w:t xml:space="preserve"> -</w:t>
+      </w:r>
+      <w:r>
+        <w:rPr>
+          <w:rFonts w:cs="Calibri"/>
+          <w:color w:val="000000"/>
+        </w:rPr>
+        <w:t xml:space="preserve"> </w:t>
+      </w:r>
+      <w:r>
+        <w:rPr>
+          <w:rFonts w:cs="Calibri"/>
+          <w:color w:val="000000"/>
+        </w:rPr>
+        <w:t>https://theomichelot.github.io/</w:t>
+      </w:r>
+      <w:r>
+        <w:rPr>
+          <w:rFonts w:cs="Calibri"/>
+          <w:color w:val="000000"/>
+        </w:rPr>
+        <w:t>)</w:t>
+      </w:r>
+    </w:p>
+    <w:p>
+      <w:pPr>
+        <w:rPr>
+          <w:rFonts w:cs="Calibri"/>
+          <w:color w:val="000000"/>
+        </w:rPr>
+      </w:pPr>
+      <w:r>
+        <w:rPr>
+          <w:rFonts w:cs="Calibri"/>
+          <w:color w:val="000000"/>
+        </w:rPr>
+        <w:t xml:space="preserve">Roland </w:t>
+      </w:r>
+      <w:proofErr w:type="spellStart"/>
+      <w:r>
+        <w:rPr>
+          <w:rFonts w:cs="Calibri"/>
+          <w:color w:val="000000"/>
+        </w:rPr>
+        <w:t>Langrock</w:t>
+      </w:r>
+      <w:proofErr w:type="spellEnd"/>
+      <w:r>
+        <w:rPr>
+          <w:rFonts w:cs="Calibri"/>
+          <w:color w:val="000000"/>
+        </w:rPr>
+        <w:t xml:space="preserve"> (</w:t>
+      </w:r>
+      <w:hyperlink r:id="rId17" w:history="1">
+        <w:r>
+          <w:rPr>
+            <w:rStyle w:val="Hyperlink"/>
+            <w:rFonts w:cs="Calibri"/>
+          </w:rPr>
+          <w:t>roland.langrock@uni-bielefeld.de</w:t>
+        </w:r>
+      </w:hyperlink>
+      <w:r>
+        <w:rPr>
+          <w:rFonts w:cs="Calibri"/>
+          <w:color w:val="000000"/>
+        </w:rPr>
+        <w:t xml:space="preserve"> -</w:t>
+      </w:r>
+      <w:r>
+        <w:rPr>
+          <w:rFonts w:cs="Calibri"/>
+          <w:color w:val="000000"/>
+        </w:rPr>
+        <w:t xml:space="preserve"> </w:t>
+      </w:r>
+      <w:r>
+        <w:rPr>
+          <w:rFonts w:cs="Calibri"/>
+          <w:color w:val="000000"/>
+        </w:rPr>
+        <w:t>https://www.uni-bielefeld.de/fakultaeten/wirtschaftswissenschaften/lehrbereiche/stats/team/prof.-dr.-roland-langrock/</w:t>
+      </w:r>
+      <w:r>
+        <w:rPr>
+          <w:rFonts w:cs="Calibri"/>
+          <w:color w:val="000000"/>
+        </w:rPr>
+        <w:t>)</w:t>
+      </w:r>
+    </w:p>
+    <w:p>
+      <w:pPr>
+        <w:rPr>
+          <w:rFonts w:cs="Calibri"/>
+          <w:color w:val="000000"/>
+        </w:rPr>
+      </w:pPr>
+      <w:r>
+        <w:rPr>
+          <w:rFonts w:cs="Calibri"/>
+          <w:color w:val="000000"/>
+        </w:rPr>
+        <w:t>Juan Morales (</w:t>
+      </w:r>
+      <w:hyperlink r:id="rId18" w:history="1">
+        <w:r>
+          <w:rPr>
+            <w:rStyle w:val="Hyperlink"/>
+            <w:rFonts w:cs="Calibri"/>
+          </w:rPr>
+          <w:t>Juan.Morales@glasgow.ac.uk</w:t>
+        </w:r>
+      </w:hyperlink>
+      <w:r>
+        <w:rPr>
+          <w:rFonts w:cs="Calibri"/>
+          <w:color w:val="000000"/>
+        </w:rPr>
+        <w:t xml:space="preserve"> -</w:t>
+      </w:r>
+      <w:r>
+        <w:rPr>
+          <w:rFonts w:cs="Calibri"/>
+          <w:color w:val="000000"/>
+        </w:rPr>
+        <w:t xml:space="preserve"> </w:t>
+      </w:r>
+      <w:r>
+        <w:rPr>
+          <w:rFonts w:cs="Calibri"/>
+          <w:color w:val="000000"/>
+        </w:rPr>
+        <w:t>https://www.gla.ac.uk/schools/bohvm/staff/juanmorales/</w:t>
+      </w:r>
+      <w:r>
+        <w:rPr>
+          <w:rFonts w:cs="Calibri"/>
+          <w:color w:val="000000"/>
+        </w:rPr>
+        <w:t>)</w:t>
       </w:r>
     </w:p>
     <w:sectPr>

</xml_diff>